<commit_message>
docs: Add README, update hands-on description
</commit_message>
<xml_diff>
--- a/Typescript handson.docx
+++ b/Typescript handson.docx
@@ -10,6 +10,7 @@
           <w:lang w:val="en-US"/>
         </w:rPr>
       </w:pPr>
+      <w:bookmarkStart w:id="0" w:name="OLE_LINK1"/>
       <w:r>
         <w:rPr>
           <w:sz w:val="28"/>
@@ -102,7 +103,19 @@
         <w:rPr>
           <w:lang w:val="en-US"/>
         </w:rPr>
-        <w:t xml:space="preserve"> library used at Eneco. It is used for all Azure Functions that need to publish an event to an </w:t>
+        <w:t xml:space="preserve"> library used at </w:t>
+      </w:r>
+      <w:r>
+        <w:rPr>
+          <w:lang w:val="en-US"/>
+        </w:rPr>
+        <w:t>a customer</w:t>
+      </w:r>
+      <w:r>
+        <w:rPr>
+          <w:lang w:val="en-US"/>
+        </w:rPr>
+        <w:t xml:space="preserve">. It is used for all Azure Functions that need to publish an event to an </w:t>
       </w:r>
       <w:proofErr w:type="spellStart"/>
       <w:r>
@@ -469,13 +482,7 @@
         <w:rPr>
           <w:lang w:val="en-US"/>
         </w:rPr>
-        <w:t xml:space="preserve">: Simple JavaScript </w:t>
-      </w:r>
-      <w:r>
-        <w:rPr>
-          <w:lang w:val="en-US"/>
-        </w:rPr>
-        <w:t xml:space="preserve">Function with </w:t>
+        <w:t xml:space="preserve">: Simple JavaScript Function with </w:t>
       </w:r>
       <w:proofErr w:type="spellStart"/>
       <w:r>
@@ -489,13 +496,7 @@
         <w:rPr>
           <w:lang w:val="en-US"/>
         </w:rPr>
-        <w:t xml:space="preserve"> trigger</w:t>
-      </w:r>
-      <w:r>
-        <w:rPr>
-          <w:lang w:val="en-US"/>
-        </w:rPr>
-        <w:t xml:space="preserve">. </w:t>
+        <w:t xml:space="preserve"> trigger. </w:t>
       </w:r>
     </w:p>
     <w:p>
@@ -518,11 +519,19 @@
         </w:rPr>
         <w:t xml:space="preserve">: Starting point for this hands-on is a simplified version of </w:t>
       </w:r>
-      <w:r>
-        <w:rPr>
-          <w:lang w:val="en-US"/>
-        </w:rPr>
-        <w:t xml:space="preserve">a Azure Function that triggers on an incoming </w:t>
+      <w:proofErr w:type="gramStart"/>
+      <w:r>
+        <w:rPr>
+          <w:lang w:val="en-US"/>
+        </w:rPr>
+        <w:t>a</w:t>
+      </w:r>
+      <w:proofErr w:type="gramEnd"/>
+      <w:r>
+        <w:rPr>
+          <w:lang w:val="en-US"/>
+        </w:rPr>
+        <w:t xml:space="preserve"> Azure Function that triggers on an incoming </w:t>
       </w:r>
       <w:proofErr w:type="spellStart"/>
       <w:r>
@@ -536,38 +545,20 @@
         <w:rPr>
           <w:lang w:val="en-US"/>
         </w:rPr>
-        <w:t xml:space="preserve"> Event</w:t>
-      </w:r>
-      <w:r>
-        <w:rPr>
-          <w:lang w:val="en-US"/>
-        </w:rPr>
-        <w:t xml:space="preserve">. </w:t>
-      </w:r>
-      <w:r>
-        <w:rPr>
-          <w:lang w:val="en-US"/>
-        </w:rPr>
-        <w:t>It does some validation and calls an API with a POST request using the node library node-fetch.</w:t>
-      </w:r>
-    </w:p>
-    <w:p>
-      <w:pPr>
-        <w:rPr>
-          <w:lang w:val="en-US"/>
-        </w:rPr>
-      </w:pPr>
-      <w:r>
-        <w:rPr>
-          <w:lang w:val="en-US"/>
-        </w:rPr>
-        <w:t xml:space="preserve">When we consider converting our code base to TypeScript, converting </w:t>
-      </w:r>
-      <w:r>
-        <w:rPr>
-          <w:lang w:val="en-US"/>
-        </w:rPr>
-        <w:t xml:space="preserve">our Azure Functions is the biggest bulk of this base. Keeping the same high standards for things like readability, logging and </w:t>
+        <w:t xml:space="preserve"> Event. It does some validation and calls an API with a POST request using the node library node-fetch.</w:t>
+      </w:r>
+    </w:p>
+    <w:p>
+      <w:pPr>
+        <w:rPr>
+          <w:lang w:val="en-US"/>
+        </w:rPr>
+      </w:pPr>
+      <w:r>
+        <w:rPr>
+          <w:lang w:val="en-US"/>
+        </w:rPr>
+        <w:t xml:space="preserve">When we consider converting our code base to TypeScript, converting our Azure Functions is the biggest bulk of this base. Keeping the same high standards for things like readability, logging and </w:t>
       </w:r>
       <w:proofErr w:type="spellStart"/>
       <w:r>
@@ -608,19 +599,7 @@
         <w:rPr>
           <w:lang w:val="en-US"/>
         </w:rPr>
-        <w:t xml:space="preserve">: Convert this </w:t>
-      </w:r>
-      <w:r>
-        <w:rPr>
-          <w:lang w:val="en-US"/>
-        </w:rPr>
-        <w:t>Function</w:t>
-      </w:r>
-      <w:r>
-        <w:rPr>
-          <w:lang w:val="en-US"/>
-        </w:rPr>
-        <w:t xml:space="preserve"> to TypeScript.</w:t>
+        <w:t>: Convert this Function to TypeScript.</w:t>
       </w:r>
     </w:p>
     <w:p>
@@ -673,25 +652,7 @@
         <w:rPr>
           <w:lang w:val="en-US"/>
         </w:rPr>
-        <w:t xml:space="preserve">The unit test </w:t>
-      </w:r>
-      <w:r>
-        <w:rPr>
-          <w:lang w:val="en-US"/>
-        </w:rPr>
-        <w:t>is</w:t>
-      </w:r>
-      <w:r>
-        <w:rPr>
-          <w:lang w:val="en-US"/>
-        </w:rPr>
-        <w:t xml:space="preserve"> implemented with Jest. </w:t>
-      </w:r>
-      <w:r>
-        <w:rPr>
-          <w:lang w:val="en-US"/>
-        </w:rPr>
-        <w:t xml:space="preserve">How would we mock an incoming </w:t>
+        <w:t xml:space="preserve">The unit test is implemented with Jest. How would we mock an incoming </w:t>
       </w:r>
       <w:proofErr w:type="spellStart"/>
       <w:r>
@@ -729,9 +690,24 @@
         <w:rPr>
           <w:lang w:val="en-US"/>
         </w:rPr>
-        <w:t>, outgoing POST body, returning response body). How could TypeScript help in supporting and enforcing this schemas in the code?</w:t>
-      </w:r>
-    </w:p>
+        <w:t xml:space="preserve">, outgoing POST body, returning response body). How could TypeScript help in supporting and enforcing </w:t>
+      </w:r>
+      <w:proofErr w:type="gramStart"/>
+      <w:r>
+        <w:rPr>
+          <w:lang w:val="en-US"/>
+        </w:rPr>
+        <w:t>this schemas</w:t>
+      </w:r>
+      <w:proofErr w:type="gramEnd"/>
+      <w:r>
+        <w:rPr>
+          <w:lang w:val="en-US"/>
+        </w:rPr>
+        <w:t xml:space="preserve"> in the code?</w:t>
+      </w:r>
+    </w:p>
+    <w:bookmarkEnd w:id="0"/>
     <w:p>
       <w:pPr>
         <w:pStyle w:val="ListParagraph"/>
@@ -1043,6 +1019,7 @@
     <w:lsdException w:name="HTML Sample" w:semiHidden="1" w:unhideWhenUsed="1"/>
     <w:lsdException w:name="HTML Typewriter" w:semiHidden="1" w:unhideWhenUsed="1"/>
     <w:lsdException w:name="HTML Variable" w:semiHidden="1" w:unhideWhenUsed="1"/>
+    <w:lsdException w:name="Normal Table" w:semiHidden="1" w:unhideWhenUsed="1"/>
     <w:lsdException w:name="annotation subject" w:semiHidden="1" w:unhideWhenUsed="1"/>
     <w:lsdException w:name="No List" w:semiHidden="1" w:unhideWhenUsed="1"/>
     <w:lsdException w:name="Outline List 1" w:semiHidden="1" w:unhideWhenUsed="1"/>
@@ -1089,8 +1066,10 @@
     <w:lsdException w:name="Table Subtle 2" w:semiHidden="1" w:unhideWhenUsed="1"/>
     <w:lsdException w:name="Table Web 1" w:semiHidden="1" w:unhideWhenUsed="1"/>
     <w:lsdException w:name="Table Web 2" w:semiHidden="1" w:unhideWhenUsed="1"/>
+    <w:lsdException w:name="Table Web 3" w:semiHidden="1" w:unhideWhenUsed="1"/>
     <w:lsdException w:name="Balloon Text" w:semiHidden="1" w:unhideWhenUsed="1"/>
     <w:lsdException w:name="Table Grid" w:uiPriority="39"/>
+    <w:lsdException w:name="Table Theme" w:semiHidden="1" w:unhideWhenUsed="1"/>
     <w:lsdException w:name="Placeholder Text" w:semiHidden="1"/>
     <w:lsdException w:name="No Spacing" w:uiPriority="1" w:qFormat="1"/>
     <w:lsdException w:name="Light Shading" w:uiPriority="60"/>
@@ -1353,6 +1332,45 @@
       <w:ind w:left="720"/>
       <w:contextualSpacing/>
     </w:pPr>
+  </w:style>
+  <w:style w:type="paragraph" w:styleId="FootnoteText">
+    <w:name w:val="footnote text"/>
+    <w:basedOn w:val="Normal"/>
+    <w:link w:val="FootnoteTextChar"/>
+    <w:uiPriority w:val="99"/>
+    <w:semiHidden/>
+    <w:unhideWhenUsed/>
+    <w:rsid w:val="00C828CA"/>
+    <w:pPr>
+      <w:spacing w:after="0" w:line="240" w:lineRule="auto"/>
+    </w:pPr>
+    <w:rPr>
+      <w:sz w:val="20"/>
+      <w:szCs w:val="20"/>
+    </w:rPr>
+  </w:style>
+  <w:style w:type="character" w:customStyle="1" w:styleId="FootnoteTextChar">
+    <w:name w:val="Footnote Text Char"/>
+    <w:basedOn w:val="DefaultParagraphFont"/>
+    <w:link w:val="FootnoteText"/>
+    <w:uiPriority w:val="99"/>
+    <w:semiHidden/>
+    <w:rsid w:val="00C828CA"/>
+    <w:rPr>
+      <w:sz w:val="20"/>
+      <w:szCs w:val="20"/>
+    </w:rPr>
+  </w:style>
+  <w:style w:type="character" w:styleId="FootnoteReference">
+    <w:name w:val="footnote reference"/>
+    <w:basedOn w:val="DefaultParagraphFont"/>
+    <w:uiPriority w:val="99"/>
+    <w:semiHidden/>
+    <w:unhideWhenUsed/>
+    <w:rsid w:val="00C828CA"/>
+    <w:rPr>
+      <w:vertAlign w:val="superscript"/>
+    </w:rPr>
   </w:style>
 </w:styles>
 </file>

</xml_diff>